<commit_message>
Requirements specification and addToQueue work
Wrote up part of the requirment specification piece .Still addressing
the issue of generating a random number inside the if statement in
addToQueue because its creating a new patient for every minute and
giving them a new name randomly after so many times..
</commit_message>
<xml_diff>
--- a/FINAL_PROJECT/FINAL_PROJECT_SPECIFICATIONS.docx
+++ b/FINAL_PROJECT/FINAL_PROJECT_SPECIFICATIONS.docx
@@ -33,8 +33,175 @@
     <w:p/>
     <w:p>
       <w:r>
-        <w:t>Requirement Specifications:</w:t>
-      </w:r>
+        <w:t>Requirement Specification</w:t>
+      </w:r>
+      <w:r>
+        <w:t>:</w:t>
+      </w:r>
+    </w:p>
+    <w:p>
+      <w:r>
+        <w:tab/>
+        <w:t>The hospital simulator is meant to simulate one week’s time in an emergency room based on the user’s desired input. The user has the option to select how many patients arrive per hour, up to sixty patients, as well as how many doctors and how many nurses are working during the week. Before the user enters this data, the text</w:t>
+      </w:r>
+      <w:r>
+        <w:t xml:space="preserve"> </w:t>
+      </w:r>
+      <w:r>
+        <w:t xml:space="preserve">files of all 2000 people’s names being simulated in CS273ville will be opened and put into first name and last name vectors for use later. After the program asks the user for this information through the function </w:t>
+      </w:r>
+      <w:proofErr w:type="spellStart"/>
+      <w:proofErr w:type="gramStart"/>
+      <w:r>
+        <w:t>EnterData</w:t>
+      </w:r>
+      <w:proofErr w:type="spellEnd"/>
+      <w:r>
+        <w:t>(</w:t>
+      </w:r>
+      <w:proofErr w:type="gramEnd"/>
+      <w:r>
+        <w:t xml:space="preserve">) inside the </w:t>
+      </w:r>
+      <w:proofErr w:type="spellStart"/>
+      <w:r>
+        <w:t>EmergencyRoom</w:t>
+      </w:r>
+      <w:proofErr w:type="spellEnd"/>
+      <w:r>
+        <w:t xml:space="preserve"> class, the program will then set the user entered numbers for use in the </w:t>
+      </w:r>
+      <w:proofErr w:type="spellStart"/>
+      <w:r>
+        <w:t>waitingRoomQueue</w:t>
+      </w:r>
+      <w:proofErr w:type="spellEnd"/>
+      <w:r>
+        <w:t xml:space="preserve">. After this function is completed, the program will access the </w:t>
+      </w:r>
+      <w:proofErr w:type="spellStart"/>
+      <w:proofErr w:type="gramStart"/>
+      <w:r>
+        <w:t>runGreysAnatomySimulation</w:t>
+      </w:r>
+      <w:proofErr w:type="spellEnd"/>
+      <w:r>
+        <w:t>(</w:t>
+      </w:r>
+      <w:proofErr w:type="gramEnd"/>
+      <w:r>
+        <w:t xml:space="preserve">) function inside of the </w:t>
+      </w:r>
+      <w:proofErr w:type="spellStart"/>
+      <w:r>
+        <w:t>EmergencyRoom</w:t>
+      </w:r>
+      <w:proofErr w:type="spellEnd"/>
+      <w:r>
+        <w:t xml:space="preserve"> class to move patients through the queues to be treated in the emergency room.</w:t>
+      </w:r>
+    </w:p>
+    <w:p>
+      <w:pPr>
+        <w:ind w:firstLine="720"/>
+      </w:pPr>
+      <w:r>
+        <w:t xml:space="preserve"> Insi</w:t>
+      </w:r>
+      <w:r>
+        <w:t xml:space="preserve">de the simulation function, based on clock time of every second, the function will try to </w:t>
+      </w:r>
+      <w:proofErr w:type="spellStart"/>
+      <w:proofErr w:type="gramStart"/>
+      <w:r>
+        <w:t>addToQueue</w:t>
+      </w:r>
+      <w:proofErr w:type="spellEnd"/>
+      <w:r>
+        <w:t>(</w:t>
+      </w:r>
+      <w:proofErr w:type="gramEnd"/>
+      <w:r>
+        <w:t xml:space="preserve">) inside </w:t>
+      </w:r>
+      <w:proofErr w:type="spellStart"/>
+      <w:r>
+        <w:t>waitingRoomQueue</w:t>
+      </w:r>
+      <w:proofErr w:type="spellEnd"/>
+      <w:r>
+        <w:t xml:space="preserve">. Inside this function, odds will be determined of a patient entering that minute based on what the user entered for </w:t>
+      </w:r>
+      <w:proofErr w:type="spellStart"/>
+      <w:r>
+        <w:t>patientsPerHour</w:t>
+      </w:r>
+      <w:proofErr w:type="spellEnd"/>
+      <w:r>
+        <w:t xml:space="preserve"> in </w:t>
+      </w:r>
+      <w:proofErr w:type="spellStart"/>
+      <w:r>
+        <w:t>comparrision</w:t>
+      </w:r>
+      <w:proofErr w:type="spellEnd"/>
+      <w:r>
+        <w:t xml:space="preserve"> to a random number generated from the </w:t>
+      </w:r>
+      <w:proofErr w:type="spellStart"/>
+      <w:r>
+        <w:t>RandomsGenerator</w:t>
+      </w:r>
+      <w:proofErr w:type="spellEnd"/>
+      <w:r>
+        <w:t xml:space="preserve"> class.  </w:t>
+      </w:r>
+      <w:r>
+        <w:t xml:space="preserve">If </w:t>
+      </w:r>
+      <w:proofErr w:type="spellStart"/>
+      <w:r>
+        <w:t>patientsPerHour</w:t>
+      </w:r>
+      <w:proofErr w:type="spellEnd"/>
+      <w:r>
+        <w:t xml:space="preserve"> is larger than the random number, the function will then generate another random number between 1 and 2000 to grab a first and last name from the vectors of names. It then will push a new Patient into the </w:t>
+      </w:r>
+      <w:proofErr w:type="spellStart"/>
+      <w:r>
+        <w:t>waitingRoomQueue</w:t>
+      </w:r>
+      <w:proofErr w:type="spellEnd"/>
+      <w:r>
+        <w:t xml:space="preserve"> taking the clock, first name, sir name, and will set the patient’s illness level. Illness </w:t>
+      </w:r>
+      <w:r>
+        <w:t xml:space="preserve">level is based on the </w:t>
+      </w:r>
+      <w:proofErr w:type="spellStart"/>
+      <w:r>
+        <w:t>randomIllnessLevel</w:t>
+      </w:r>
+      <w:proofErr w:type="spellEnd"/>
+      <w:r>
+        <w:t xml:space="preserve"> function </w:t>
+      </w:r>
+      <w:r>
+        <w:t xml:space="preserve">from the </w:t>
+      </w:r>
+      <w:proofErr w:type="spellStart"/>
+      <w:r>
+        <w:t>RandomsGenerator</w:t>
+      </w:r>
+      <w:proofErr w:type="spellEnd"/>
+      <w:r>
+        <w:t xml:space="preserve"> class following the probability of a patient having a 70% chance of an illness level from 1 to 10, 20% chance of an illness level from 11 to 15 and a 10% chance of an illness level from 16 to 20. </w:t>
+      </w:r>
+      <w:r>
+        <w:t xml:space="preserve">The simulator will run through this function until it reaches 10,080 seconds, the time in a week. </w:t>
+      </w:r>
+      <w:bookmarkStart w:id="0" w:name="_GoBack"/>
+      <w:bookmarkEnd w:id="0"/>
     </w:p>
     <w:p>
       <w:r>
@@ -641,18 +808,7 @@
           <w:sz w:val="22"/>
           <w:szCs w:val="22"/>
         </w:rPr>
-        <w:t>At the end of the simulatio</w:t>
-      </w:r>
-      <w:bookmarkStart w:id="0" w:name="_GoBack"/>
-      <w:bookmarkEnd w:id="0"/>
-      <w:r>
-        <w:rPr>
-          <w:rFonts w:asciiTheme="majorHAnsi" w:hAnsiTheme="majorHAnsi"/>
-          <w:color w:val="000000"/>
-          <w:sz w:val="22"/>
-          <w:szCs w:val="22"/>
-        </w:rPr>
-        <w:t>n, you will need to display a menu with options to list the names of all residents that were treated, and retrieve the record of a resident by “name”.</w:t>
+        <w:t>At the end of the simulation, you will need to display a menu with options to list the names of all residents that were treated, and retrieve the record of a resident by “name”.</w:t>
       </w:r>
     </w:p>
     <w:p>

</xml_diff>